<commit_message>
changes resume included in portfolio
</commit_message>
<xml_diff>
--- a/Resume.docx
+++ b/Resume.docx
@@ -628,79 +628,11 @@
     </w:tbl>
     <w:p>
       <w:pPr>
-        <w:tabs>
-          <w:tab w:val="right" w:pos="9350" w:leader="none"/>
-        </w:tabs>
-        <w:spacing w:before="120" w:after="0" w:line="240"/>
-        <w:ind w:right="0" w:left="187" w:firstLine="0"/>
-        <w:jc w:val="both"/>
-        <w:rPr>
-          <w:rFonts w:ascii="Corbel" w:hAnsi="Corbel" w:cs="Corbel" w:eastAsia="Corbel"/>
-          <w:color w:val="auto"/>
-          <w:spacing w:val="0"/>
-          <w:position w:val="0"/>
-          <w:sz w:val="22"/>
-          <w:shd w:fill="auto" w:val="clear"/>
-        </w:rPr>
-      </w:pPr>
-      <w:r>
-        <w:rPr>
-          <w:rFonts w:ascii="Corbel" w:hAnsi="Corbel" w:cs="Corbel" w:eastAsia="Corbel"/>
-          <w:b/>
-          <w:color w:val="auto"/>
-          <w:spacing w:val="0"/>
-          <w:position w:val="0"/>
-          <w:sz w:val="22"/>
-          <w:shd w:fill="auto" w:val="clear"/>
-        </w:rPr>
-        <w:t xml:space="preserve">Bachelor of Science, Major in Business Management</w:t>
-      </w:r>
-      <w:r>
-        <w:rPr>
-          <w:rFonts w:ascii="Corbel" w:hAnsi="Corbel" w:cs="Corbel" w:eastAsia="Corbel"/>
-          <w:color w:val="auto"/>
-          <w:spacing w:val="0"/>
-          <w:position w:val="0"/>
-          <w:sz w:val="22"/>
-          <w:shd w:fill="auto" w:val="clear"/>
-        </w:rPr>
-        <w:t xml:space="preserve">, May 2017</w:t>
-      </w:r>
-    </w:p>
-    <w:p>
-      <w:pPr>
-        <w:spacing w:before="40" w:after="0" w:line="240"/>
-        <w:ind w:right="0" w:left="389" w:firstLine="0"/>
-        <w:jc w:val="both"/>
-        <w:rPr>
-          <w:rFonts w:ascii="Corbel" w:hAnsi="Corbel" w:cs="Corbel" w:eastAsia="Corbel"/>
-          <w:color w:val="auto"/>
-          <w:spacing w:val="0"/>
-          <w:position w:val="0"/>
-          <w:sz w:val="22"/>
-          <w:shd w:fill="auto" w:val="clear"/>
-        </w:rPr>
-      </w:pPr>
-      <w:r>
-        <w:rPr>
-          <w:rFonts w:ascii="Corbel" w:hAnsi="Corbel" w:cs="Corbel" w:eastAsia="Corbel"/>
-          <w:color w:val="auto"/>
-          <w:spacing w:val="0"/>
-          <w:position w:val="0"/>
-          <w:sz w:val="22"/>
-          <w:shd w:fill="auto" w:val="clear"/>
-        </w:rPr>
-        <w:t xml:space="preserve">WESTFIELD STATE UNIVERSITY, Westfield, MA</w:t>
-      </w:r>
-    </w:p>
-    <w:p>
-      <w:pPr>
-        <w:spacing w:before="120" w:after="0" w:line="240"/>
-        <w:ind w:right="0" w:left="187" w:firstLine="0"/>
-        <w:jc w:val="both"/>
-        <w:rPr>
-          <w:rFonts w:ascii="Corbel" w:hAnsi="Corbel" w:cs="Corbel" w:eastAsia="Corbel"/>
-          <w:i/>
+        <w:spacing w:before="40" w:after="0" w:line="240"/>
+        <w:ind w:right="0" w:left="180" w:firstLine="0"/>
+        <w:jc w:val="both"/>
+        <w:rPr>
+          <w:rFonts w:ascii="Corbel" w:hAnsi="Corbel" w:cs="Corbel" w:eastAsia="Corbel"/>
           <w:color w:val="auto"/>
           <w:spacing w:val="0"/>
           <w:position w:val="0"/>
@@ -719,98 +651,43 @@
           <w:sz w:val="22"/>
           <w:shd w:fill="auto" w:val="clear"/>
         </w:rPr>
-        <w:t xml:space="preserve">Relevant Courses:</w:t>
-      </w:r>
-    </w:p>
-    <w:p>
-      <w:pPr>
-        <w:spacing w:before="40" w:after="0" w:line="240"/>
-        <w:ind w:right="0" w:left="389" w:firstLine="0"/>
+        <w:t xml:space="preserve">Programming Skills:</w:t>
+      </w:r>
+    </w:p>
+    <w:p>
+      <w:pPr>
+        <w:spacing w:before="40" w:after="0" w:line="240"/>
+        <w:ind w:right="0" w:left="360" w:firstLine="0"/>
+        <w:jc w:val="both"/>
+        <w:rPr>
+          <w:rFonts w:ascii="Corbel" w:hAnsi="Corbel" w:cs="Corbel" w:eastAsia="Corbel"/>
+          <w:color w:val="auto"/>
+          <w:spacing w:val="0"/>
+          <w:position w:val="0"/>
+          <w:sz w:val="22"/>
+          <w:shd w:fill="auto" w:val="clear"/>
+        </w:rPr>
+      </w:pPr>
+      <w:r>
+        <w:rPr>
+          <w:rFonts w:ascii="Corbel" w:hAnsi="Corbel" w:cs="Corbel" w:eastAsia="Corbel"/>
+          <w:color w:val="auto"/>
+          <w:spacing w:val="0"/>
+          <w:position w:val="0"/>
+          <w:sz w:val="22"/>
+          <w:shd w:fill="auto" w:val="clear"/>
+        </w:rPr>
+        <w:t xml:space="preserve">HTML5, CSS3, Javascript, Bootstrap, React, Git, Github, UI/UX, Rest API's, NodeJS.</w:t>
+      </w:r>
+    </w:p>
+    <w:p>
+      <w:pPr>
+        <w:spacing w:before="40" w:after="0" w:line="240"/>
+        <w:ind w:right="0" w:left="360" w:firstLine="0"/>
         <w:jc w:val="both"/>
         <w:rPr>
           <w:rFonts w:ascii="Corbel" w:hAnsi="Corbel" w:cs="Corbel" w:eastAsia="Corbel"/>
           <w:b/>
-          <w:i/>
-          <w:color w:val="auto"/>
-          <w:spacing w:val="0"/>
-          <w:position w:val="0"/>
-          <w:sz w:val="22"/>
-          <w:shd w:fill="auto" w:val="clear"/>
-        </w:rPr>
-      </w:pPr>
-      <w:r>
-        <w:rPr>
-          <w:rFonts w:ascii="Corbel" w:hAnsi="Corbel" w:cs="Corbel" w:eastAsia="Corbel"/>
-          <w:color w:val="auto"/>
-          <w:spacing w:val="0"/>
-          <w:position w:val="0"/>
-          <w:sz w:val="22"/>
-          <w:shd w:fill="auto" w:val="clear"/>
-        </w:rPr>
-        <w:t xml:space="preserve">Marketing Management, Principles, Accounting I &amp; II, Macroeconomics, Microeconomics, Statistics, Software Applications in Management, Business &amp; Technical Writing, Business Law, Introduction to Computer Programming, Business Strategy and Policy, Entrepreneurship, Financial Management, Leadership, Production/Operations Management, Project Management.</w:t>
-      </w:r>
-    </w:p>
-    <w:p>
-      <w:pPr>
-        <w:spacing w:before="40" w:after="0" w:line="240"/>
-        <w:ind w:right="0" w:left="180" w:firstLine="0"/>
-        <w:jc w:val="both"/>
-        <w:rPr>
-          <w:rFonts w:ascii="Corbel" w:hAnsi="Corbel" w:cs="Corbel" w:eastAsia="Corbel"/>
-          <w:color w:val="auto"/>
-          <w:spacing w:val="0"/>
-          <w:position w:val="0"/>
-          <w:sz w:val="22"/>
-          <w:shd w:fill="auto" w:val="clear"/>
-        </w:rPr>
-      </w:pPr>
-      <w:r>
-        <w:rPr>
-          <w:rFonts w:ascii="Corbel" w:hAnsi="Corbel" w:cs="Corbel" w:eastAsia="Corbel"/>
-          <w:b/>
-          <w:i/>
-          <w:color w:val="auto"/>
-          <w:spacing w:val="0"/>
-          <w:position w:val="0"/>
-          <w:sz w:val="22"/>
-          <w:shd w:fill="auto" w:val="clear"/>
-        </w:rPr>
-        <w:t xml:space="preserve">Programming Skills:</w:t>
-      </w:r>
-    </w:p>
-    <w:p>
-      <w:pPr>
-        <w:spacing w:before="40" w:after="0" w:line="240"/>
-        <w:ind w:right="0" w:left="360" w:firstLine="0"/>
-        <w:jc w:val="both"/>
-        <w:rPr>
-          <w:rFonts w:ascii="Corbel" w:hAnsi="Corbel" w:cs="Corbel" w:eastAsia="Corbel"/>
-          <w:color w:val="auto"/>
-          <w:spacing w:val="0"/>
-          <w:position w:val="0"/>
-          <w:sz w:val="22"/>
-          <w:shd w:fill="auto" w:val="clear"/>
-        </w:rPr>
-      </w:pPr>
-      <w:r>
-        <w:rPr>
-          <w:rFonts w:ascii="Corbel" w:hAnsi="Corbel" w:cs="Corbel" w:eastAsia="Corbel"/>
-          <w:color w:val="auto"/>
-          <w:spacing w:val="0"/>
-          <w:position w:val="0"/>
-          <w:sz w:val="22"/>
-          <w:shd w:fill="auto" w:val="clear"/>
-        </w:rPr>
-        <w:t xml:space="preserve">HTML5, CSS3, Javascript, Bootstrap, React, Git, Github, UI/UX, Rest API's.</w:t>
-      </w:r>
-    </w:p>
-    <w:p>
-      <w:pPr>
-        <w:spacing w:before="40" w:after="0" w:line="240"/>
-        <w:ind w:right="0" w:left="360" w:firstLine="0"/>
-        <w:jc w:val="both"/>
-        <w:rPr>
-          <w:rFonts w:ascii="Corbel" w:hAnsi="Corbel" w:cs="Corbel" w:eastAsia="Corbel"/>
           <w:color w:val="auto"/>
           <w:spacing w:val="0"/>
           <w:position w:val="0"/>
@@ -843,6 +720,130 @@
           <w:t xml:space="preserve">https://mleblanc94.github.io/MichaelTLeBlanc/</w:t>
         </w:r>
       </w:hyperlink>
+    </w:p>
+    <w:p>
+      <w:pPr>
+        <w:tabs>
+          <w:tab w:val="right" w:pos="9350" w:leader="none"/>
+        </w:tabs>
+        <w:spacing w:before="120" w:after="0" w:line="240"/>
+        <w:ind w:right="0" w:left="187" w:firstLine="0"/>
+        <w:jc w:val="both"/>
+        <w:rPr>
+          <w:rFonts w:ascii="Corbel" w:hAnsi="Corbel" w:cs="Corbel" w:eastAsia="Corbel"/>
+          <w:color w:val="auto"/>
+          <w:spacing w:val="0"/>
+          <w:position w:val="0"/>
+          <w:sz w:val="22"/>
+          <w:shd w:fill="auto" w:val="clear"/>
+        </w:rPr>
+      </w:pPr>
+      <w:r>
+        <w:rPr>
+          <w:rFonts w:ascii="Corbel" w:hAnsi="Corbel" w:cs="Corbel" w:eastAsia="Corbel"/>
+          <w:b/>
+          <w:color w:val="auto"/>
+          <w:spacing w:val="0"/>
+          <w:position w:val="0"/>
+          <w:sz w:val="22"/>
+          <w:shd w:fill="auto" w:val="clear"/>
+        </w:rPr>
+        <w:t xml:space="preserve">Bachelor of Science, Major in Business Management</w:t>
+      </w:r>
+      <w:r>
+        <w:rPr>
+          <w:rFonts w:ascii="Corbel" w:hAnsi="Corbel" w:cs="Corbel" w:eastAsia="Corbel"/>
+          <w:color w:val="auto"/>
+          <w:spacing w:val="0"/>
+          <w:position w:val="0"/>
+          <w:sz w:val="22"/>
+          <w:shd w:fill="auto" w:val="clear"/>
+        </w:rPr>
+        <w:t xml:space="preserve">, May 2017</w:t>
+      </w:r>
+    </w:p>
+    <w:p>
+      <w:pPr>
+        <w:spacing w:before="40" w:after="0" w:line="240"/>
+        <w:ind w:right="0" w:left="389" w:firstLine="0"/>
+        <w:jc w:val="both"/>
+        <w:rPr>
+          <w:rFonts w:ascii="Corbel" w:hAnsi="Corbel" w:cs="Corbel" w:eastAsia="Corbel"/>
+          <w:color w:val="auto"/>
+          <w:spacing w:val="0"/>
+          <w:position w:val="0"/>
+          <w:sz w:val="22"/>
+          <w:shd w:fill="auto" w:val="clear"/>
+        </w:rPr>
+      </w:pPr>
+      <w:r>
+        <w:rPr>
+          <w:rFonts w:ascii="Corbel" w:hAnsi="Corbel" w:cs="Corbel" w:eastAsia="Corbel"/>
+          <w:color w:val="auto"/>
+          <w:spacing w:val="0"/>
+          <w:position w:val="0"/>
+          <w:sz w:val="22"/>
+          <w:shd w:fill="auto" w:val="clear"/>
+        </w:rPr>
+        <w:t xml:space="preserve">WESTFIELD STATE UNIVERSITY, Westfield, MA</w:t>
+      </w:r>
+    </w:p>
+    <w:p>
+      <w:pPr>
+        <w:spacing w:before="120" w:after="0" w:line="240"/>
+        <w:ind w:right="0" w:left="187" w:firstLine="0"/>
+        <w:jc w:val="both"/>
+        <w:rPr>
+          <w:rFonts w:ascii="Corbel" w:hAnsi="Corbel" w:cs="Corbel" w:eastAsia="Corbel"/>
+          <w:i/>
+          <w:color w:val="auto"/>
+          <w:spacing w:val="0"/>
+          <w:position w:val="0"/>
+          <w:sz w:val="22"/>
+          <w:shd w:fill="auto" w:val="clear"/>
+        </w:rPr>
+      </w:pPr>
+      <w:r>
+        <w:rPr>
+          <w:rFonts w:ascii="Corbel" w:hAnsi="Corbel" w:cs="Corbel" w:eastAsia="Corbel"/>
+          <w:b/>
+          <w:i/>
+          <w:color w:val="auto"/>
+          <w:spacing w:val="0"/>
+          <w:position w:val="0"/>
+          <w:sz w:val="22"/>
+          <w:shd w:fill="auto" w:val="clear"/>
+        </w:rPr>
+        <w:t xml:space="preserve">Relevant Courses:</w:t>
+      </w:r>
+    </w:p>
+    <w:p>
+      <w:pPr>
+        <w:spacing w:before="40" w:after="0" w:line="240"/>
+        <w:ind w:right="0" w:left="389" w:firstLine="0"/>
+        <w:jc w:val="both"/>
+        <w:rPr>
+          <w:rFonts w:ascii="Corbel" w:hAnsi="Corbel" w:cs="Corbel" w:eastAsia="Corbel"/>
+          <w:b/>
+          <w:i/>
+          <w:color w:val="auto"/>
+          <w:spacing w:val="0"/>
+          <w:position w:val="0"/>
+          <w:sz w:val="22"/>
+          <w:shd w:fill="auto" w:val="clear"/>
+        </w:rPr>
+      </w:pPr>
+      <w:r>
+        <w:rPr>
+          <w:rFonts w:ascii="Corbel" w:hAnsi="Corbel" w:cs="Corbel" w:eastAsia="Corbel"/>
+          <w:color w:val="auto"/>
+          <w:spacing w:val="0"/>
+          <w:position w:val="0"/>
+          <w:sz w:val="22"/>
+          <w:shd w:fill="auto" w:val="clear"/>
+        </w:rPr>
+        <w:t xml:space="preserve">Marketing Management, Principles, Accounting I &amp; II, Macroeconomics, Microeconomics, Statistics, Software Applications in Management, Business &amp; Technical Writing, Business Law, Introduction to Computer Programming, Business Strategy and Policy, Entrepreneurship, Financial Management, Leadership, Production/Operations Management, Project Management.</w:t>
+      </w:r>
     </w:p>
     <w:p>
       <w:pPr>

</xml_diff>